<commit_message>
V1.1 Filling the sequence mode Section
</commit_message>
<xml_diff>
--- a/Workspace/Design/CDD_OS.docx
+++ b/Workspace/Design/CDD_OS.docx
@@ -63,8 +63,6 @@
           <w:color w:val="000000"/>
         </w:rPr>
       </w:pPr>
-      <w:bookmarkStart w:id="0" w:name="_GoBack"/>
-      <w:bookmarkEnd w:id="0"/>
       <w:r>
         <w:rPr>
           <w:rFonts w:cs="Arial"/>
@@ -118,16 +116,16 @@
           <w:color w:val="000000"/>
         </w:rPr>
       </w:pPr>
-      <w:bookmarkStart w:id="1" w:name="_Toc344877432"/>
-      <w:bookmarkStart w:id="2" w:name="_Toc344879822"/>
-      <w:bookmarkStart w:id="3" w:name="_Toc346508722"/>
-      <w:bookmarkStart w:id="4" w:name="_Toc346508952"/>
-      <w:bookmarkStart w:id="5" w:name="_Toc346509227"/>
+      <w:bookmarkStart w:id="0" w:name="_Toc344877432"/>
+      <w:bookmarkStart w:id="1" w:name="_Toc344879822"/>
+      <w:bookmarkStart w:id="2" w:name="_Toc346508722"/>
+      <w:bookmarkStart w:id="3" w:name="_Toc346508952"/>
+      <w:bookmarkStart w:id="4" w:name="_Toc346509227"/>
+      <w:bookmarkEnd w:id="0"/>
       <w:bookmarkEnd w:id="1"/>
       <w:bookmarkEnd w:id="2"/>
       <w:bookmarkEnd w:id="3"/>
       <w:bookmarkEnd w:id="4"/>
-      <w:bookmarkEnd w:id="5"/>
     </w:p>
     <w:p>
       <w:pPr>
@@ -2072,8 +2070,8 @@
           <w:color w:val="000000"/>
         </w:rPr>
       </w:pPr>
-      <w:bookmarkStart w:id="6" w:name="_Toc441230971"/>
-      <w:bookmarkStart w:id="7" w:name="_Toc511569501"/>
+      <w:bookmarkStart w:id="5" w:name="_Toc441230971"/>
+      <w:bookmarkStart w:id="6" w:name="_Toc511569501"/>
       <w:r>
         <w:rPr>
           <w:rFonts w:ascii="Arial" w:hAnsi="Arial" w:cs="Arial"/>
@@ -2082,8 +2080,8 @@
         <w:lastRenderedPageBreak/>
         <w:t>Revision History</w:t>
       </w:r>
+      <w:bookmarkEnd w:id="5"/>
       <w:bookmarkEnd w:id="6"/>
-      <w:bookmarkEnd w:id="7"/>
     </w:p>
     <w:tbl>
       <w:tblPr>
@@ -2243,17 +2241,8 @@
                 <w:rFonts w:ascii="Arial" w:hAnsi="Arial" w:cs="Arial"/>
                 <w:color w:val="000000"/>
               </w:rPr>
-              <w:t xml:space="preserve">Youssef </w:t>
-            </w:r>
-            <w:proofErr w:type="spellStart"/>
-            <w:r>
-              <w:rPr>
-                <w:rFonts w:ascii="Arial" w:hAnsi="Arial" w:cs="Arial"/>
-                <w:color w:val="000000"/>
-              </w:rPr>
-              <w:t>Medhat</w:t>
-            </w:r>
-            <w:proofErr w:type="spellEnd"/>
+              <w:t>Youssef Medhat</w:t>
+            </w:r>
           </w:p>
         </w:tc>
         <w:tc>
@@ -3146,7 +3135,7 @@
           <w:lang w:val="en"/>
         </w:rPr>
       </w:pPr>
-      <w:bookmarkStart w:id="8" w:name="_Toc511569502"/>
+      <w:bookmarkStart w:id="7" w:name="_Toc511569502"/>
       <w:r>
         <w:rPr>
           <w:rFonts w:asciiTheme="majorBidi" w:hAnsiTheme="majorBidi" w:cstheme="majorBidi"/>
@@ -3181,7 +3170,7 @@
         </w:rPr>
         <w:t>Introduction</w:t>
       </w:r>
-      <w:bookmarkEnd w:id="8"/>
+      <w:bookmarkEnd w:id="7"/>
     </w:p>
     <w:p>
       <w:pPr>
@@ -3194,7 +3183,7 @@
           <w:lang w:val="en"/>
         </w:rPr>
       </w:pPr>
-      <w:bookmarkStart w:id="9" w:name="_Toc511569503"/>
+      <w:bookmarkStart w:id="8" w:name="_Toc511569503"/>
       <w:r>
         <w:rPr>
           <w:rFonts w:ascii="Arial" w:eastAsia="Arial" w:hAnsi="Arial" w:cs="Arial"/>
@@ -3205,7 +3194,7 @@
         </w:rPr>
         <w:t>Objectiv</w:t>
       </w:r>
-      <w:bookmarkEnd w:id="9"/>
+      <w:bookmarkEnd w:id="8"/>
       <w:r>
         <w:rPr>
           <w:rFonts w:ascii="Arial" w:eastAsia="Arial" w:hAnsi="Arial" w:cs="Arial"/>
@@ -3258,7 +3247,7 @@
           <w:lang w:val="en"/>
         </w:rPr>
       </w:pPr>
-      <w:bookmarkStart w:id="10" w:name="_Toc511569504"/>
+      <w:bookmarkStart w:id="9" w:name="_Toc511569504"/>
       <w:r>
         <w:rPr>
           <w:rFonts w:ascii="Arial" w:eastAsia="Arial" w:hAnsi="Arial" w:cs="Arial"/>
@@ -3269,7 +3258,7 @@
         </w:rPr>
         <w:t>Context Diagram</w:t>
       </w:r>
-      <w:bookmarkEnd w:id="10"/>
+      <w:bookmarkEnd w:id="9"/>
     </w:p>
     <w:p>
       <w:pPr>
@@ -3505,7 +3494,7 @@
       <w:pPr>
         <w:pStyle w:val="Heading1"/>
       </w:pPr>
-      <w:bookmarkStart w:id="11" w:name="_Toc511569505"/>
+      <w:bookmarkStart w:id="10" w:name="_Toc511569505"/>
       <w:r>
         <w:rPr>
           <w:rFonts w:asciiTheme="majorBidi" w:eastAsia="Arial" w:hAnsiTheme="majorBidi" w:cstheme="majorBidi"/>
@@ -3519,7 +3508,7 @@
         </w:rPr>
         <w:t>External Interface</w:t>
       </w:r>
-      <w:bookmarkEnd w:id="11"/>
+      <w:bookmarkEnd w:id="10"/>
     </w:p>
     <w:p>
       <w:pPr>
@@ -3542,7 +3531,6 @@
         </w:rPr>
         <w:t xml:space="preserve">File name: </w:t>
       </w:r>
-      <w:proofErr w:type="spellStart"/>
       <w:r>
         <w:rPr>
           <w:rFonts w:ascii="Arial" w:eastAsia="Arial" w:hAnsi="Arial" w:cs="Arial"/>
@@ -3553,7 +3541,6 @@
         </w:rPr>
         <w:t>STD_TYPES.h</w:t>
       </w:r>
-      <w:proofErr w:type="spellEnd"/>
     </w:p>
     <w:p>
       <w:pPr>
@@ -3690,20 +3677,8 @@
                 <w:sz w:val="28"/>
                 <w:szCs w:val="28"/>
               </w:rPr>
-              <w:t xml:space="preserve">unsigned short </w:t>
-            </w:r>
-            <w:proofErr w:type="spellStart"/>
-            <w:r>
-              <w:rPr>
-                <w:rFonts w:ascii="Arial" w:eastAsia="Arial" w:hAnsi="Arial" w:cs="Arial"/>
-                <w:bCs/>
-                <w:color w:val="000000"/>
-                <w:sz w:val="28"/>
-                <w:szCs w:val="28"/>
-              </w:rPr>
-              <w:t>int</w:t>
-            </w:r>
-            <w:proofErr w:type="spellEnd"/>
+              <w:t>unsigned short int</w:t>
+            </w:r>
           </w:p>
         </w:tc>
       </w:tr>
@@ -3761,20 +3736,8 @@
                 <w:sz w:val="28"/>
                 <w:szCs w:val="28"/>
               </w:rPr>
-              <w:t xml:space="preserve">unsigned long </w:t>
-            </w:r>
-            <w:proofErr w:type="spellStart"/>
-            <w:r>
-              <w:rPr>
-                <w:rFonts w:ascii="Arial" w:eastAsia="Arial" w:hAnsi="Arial" w:cs="Arial"/>
-                <w:bCs/>
-                <w:color w:val="000000"/>
-                <w:sz w:val="28"/>
-                <w:szCs w:val="28"/>
-              </w:rPr>
-              <w:t>int</w:t>
-            </w:r>
-            <w:proofErr w:type="spellEnd"/>
+              <w:t>unsigned long int</w:t>
+            </w:r>
           </w:p>
         </w:tc>
       </w:tr>
@@ -3812,7 +3775,6 @@
         </w:rPr>
         <w:t xml:space="preserve"> </w:t>
       </w:r>
-      <w:proofErr w:type="spellStart"/>
       <w:r>
         <w:rPr>
           <w:rFonts w:ascii="Arial" w:eastAsia="Arial" w:hAnsi="Arial" w:cs="Arial"/>
@@ -3823,13 +3785,12 @@
         </w:rPr>
         <w:t>Timer_int.h</w:t>
       </w:r>
-      <w:proofErr w:type="spellEnd"/>
     </w:p>
     <w:p>
       <w:pPr>
         <w:pStyle w:val="Heading1"/>
       </w:pPr>
-      <w:bookmarkStart w:id="12" w:name="_Toc511569507"/>
+      <w:bookmarkStart w:id="11" w:name="_Toc511569507"/>
       <w:r>
         <w:rPr>
           <w:rFonts w:eastAsia="Arial"/>
@@ -3842,17 +3803,17 @@
         </w:rPr>
         <w:t xml:space="preserve"> Design</w:t>
       </w:r>
+      <w:bookmarkEnd w:id="11"/>
+    </w:p>
+    <w:p>
+      <w:pPr>
+        <w:pStyle w:val="Heading2"/>
+      </w:pPr>
+      <w:bookmarkStart w:id="12" w:name="_Toc511569508"/>
+      <w:r>
+        <w:t>Files</w:t>
+      </w:r>
       <w:bookmarkEnd w:id="12"/>
-    </w:p>
-    <w:p>
-      <w:pPr>
-        <w:pStyle w:val="Heading2"/>
-      </w:pPr>
-      <w:bookmarkStart w:id="13" w:name="_Toc511569508"/>
-      <w:r>
-        <w:t>Files</w:t>
-      </w:r>
-      <w:bookmarkEnd w:id="13"/>
     </w:p>
     <w:p>
       <w:pPr>
@@ -3907,11 +3868,9 @@
             <w:tcW w:w="4014" w:type="dxa"/>
           </w:tcPr>
           <w:p>
-            <w:proofErr w:type="spellStart"/>
             <w:r>
               <w:t>OS.h</w:t>
             </w:r>
-            <w:proofErr w:type="spellEnd"/>
           </w:p>
         </w:tc>
         <w:tc>
@@ -3955,11 +3914,9 @@
             <w:tcW w:w="4014" w:type="dxa"/>
           </w:tcPr>
           <w:p>
-            <w:proofErr w:type="spellStart"/>
             <w:r>
               <w:t>OS.c</w:t>
             </w:r>
-            <w:proofErr w:type="spellEnd"/>
           </w:p>
         </w:tc>
         <w:tc>
@@ -3985,11 +3942,9 @@
             <w:tcW w:w="4014" w:type="dxa"/>
           </w:tcPr>
           <w:p>
-            <w:proofErr w:type="spellStart"/>
             <w:r>
               <w:t>OS_cfg.h</w:t>
             </w:r>
-            <w:proofErr w:type="spellEnd"/>
           </w:p>
         </w:tc>
         <w:tc>
@@ -4012,11 +3967,9 @@
             <w:tcW w:w="4014" w:type="dxa"/>
           </w:tcPr>
           <w:p>
-            <w:proofErr w:type="spellStart"/>
             <w:r>
               <w:t>OS_cfg.c</w:t>
             </w:r>
-            <w:proofErr w:type="spellEnd"/>
           </w:p>
         </w:tc>
         <w:tc>
@@ -4134,12 +4087,12 @@
       <w:pPr>
         <w:pStyle w:val="Heading2"/>
       </w:pPr>
-      <w:bookmarkStart w:id="14" w:name="_Toc511569509"/>
+      <w:bookmarkStart w:id="13" w:name="_Toc511569509"/>
       <w:r>
         <w:lastRenderedPageBreak/>
         <w:t>Types</w:t>
       </w:r>
-      <w:bookmarkEnd w:id="14"/>
+      <w:bookmarkEnd w:id="13"/>
     </w:p>
     <w:tbl>
       <w:tblPr>
@@ -4239,11 +4192,9 @@
                 <w:color w:val="9CC2E5" w:themeColor="accent1" w:themeTint="99"/>
               </w:rPr>
             </w:pPr>
-            <w:proofErr w:type="spellStart"/>
             <w:r>
               <w:t>OS_cfg_t</w:t>
             </w:r>
-            <w:proofErr w:type="spellEnd"/>
           </w:p>
         </w:tc>
       </w:tr>
@@ -4295,15 +4246,7 @@
               <w:t>o</w:t>
             </w:r>
             <w:r>
-              <w:t>id (*</w:t>
-            </w:r>
-            <w:proofErr w:type="spellStart"/>
-            <w:r>
-              <w:t>pftask</w:t>
-            </w:r>
-            <w:proofErr w:type="spellEnd"/>
-            <w:r>
-              <w:t>)(void)</w:t>
+              <w:t>id (*pftask)(void)</w:t>
             </w:r>
           </w:p>
           <w:p>
@@ -4366,13 +4309,11 @@
       <w:pPr>
         <w:pStyle w:val="Heading2"/>
       </w:pPr>
-      <w:bookmarkStart w:id="15" w:name="_Toc511569511"/>
-      <w:proofErr w:type="spellStart"/>
+      <w:bookmarkStart w:id="14" w:name="_Toc511569511"/>
       <w:r>
         <w:t>Const</w:t>
       </w:r>
-      <w:bookmarkEnd w:id="15"/>
-      <w:proofErr w:type="spellEnd"/>
+      <w:bookmarkEnd w:id="14"/>
     </w:p>
     <w:p/>
     <w:tbl>
@@ -4461,11 +4402,9 @@
                 <w:color w:val="9CC2E5" w:themeColor="accent1" w:themeTint="99"/>
               </w:rPr>
             </w:pPr>
-            <w:proofErr w:type="spellStart"/>
             <w:r>
               <w:t>OS_cfg</w:t>
             </w:r>
-            <w:proofErr w:type="spellEnd"/>
           </w:p>
         </w:tc>
       </w:tr>
@@ -4485,11 +4424,9 @@
             <w:tcW w:w="4932" w:type="dxa"/>
           </w:tcPr>
           <w:p>
-            <w:proofErr w:type="spellStart"/>
             <w:r>
               <w:t>OS_cfg_t</w:t>
             </w:r>
-            <w:proofErr w:type="spellEnd"/>
             <w:r>
               <w:t xml:space="preserve">  array</w:t>
             </w:r>
@@ -4637,11 +4574,9 @@
                 <w:color w:val="9CC2E5" w:themeColor="accent1" w:themeTint="99"/>
               </w:rPr>
             </w:pPr>
-            <w:proofErr w:type="spellStart"/>
             <w:r>
               <w:t>NoOfTasks</w:t>
             </w:r>
-            <w:proofErr w:type="spellEnd"/>
           </w:p>
         </w:tc>
       </w:tr>
@@ -4724,19 +4659,14 @@
       <w:pPr>
         <w:pStyle w:val="Heading2"/>
       </w:pPr>
-      <w:bookmarkStart w:id="16" w:name="_Toc511569512"/>
+      <w:bookmarkStart w:id="15" w:name="_Toc511569512"/>
       <w:r>
         <w:t>Interface (Services)</w:t>
       </w:r>
-      <w:bookmarkEnd w:id="16"/>
-      <w:r>
-        <w:t xml:space="preserve"> </w:t>
-      </w:r>
-      <w:proofErr w:type="spellStart"/>
-      <w:r>
-        <w:t>OS_int</w:t>
-      </w:r>
-      <w:proofErr w:type="spellEnd"/>
+      <w:bookmarkEnd w:id="15"/>
+      <w:r>
+        <w:t xml:space="preserve"> OS_int</w:t>
+      </w:r>
     </w:p>
     <w:tbl>
       <w:tblPr>
@@ -4841,11 +4771,9 @@
             <w:r>
               <w:t xml:space="preserve">void </w:t>
             </w:r>
-            <w:proofErr w:type="spellStart"/>
             <w:r>
               <w:t>OS_init</w:t>
             </w:r>
-            <w:proofErr w:type="spellEnd"/>
             <w:r>
               <w:t xml:space="preserve"> </w:t>
             </w:r>
@@ -5094,18 +5022,10 @@
           </w:tcPr>
           <w:p>
             <w:r>
-              <w:t xml:space="preserve">No </w:t>
-            </w:r>
-            <w:proofErr w:type="spellStart"/>
-            <w:r>
-              <w:t>input</w:t>
-            </w:r>
-            <w:r>
-              <w:t>/Output</w:t>
-            </w:r>
-            <w:proofErr w:type="spellEnd"/>
-            <w:r>
-              <w:t xml:space="preserve"> parameters</w:t>
+              <w:t>No input</w:t>
+            </w:r>
+            <w:r>
+              <w:t>/Output parameters</w:t>
             </w:r>
           </w:p>
         </w:tc>
@@ -5210,16 +5130,11 @@
               </w:rPr>
             </w:pPr>
             <w:r>
-              <w:t xml:space="preserve">void </w:t>
-            </w:r>
-            <w:proofErr w:type="spellStart"/>
-            <w:r>
-              <w:t>OS_Star</w:t>
+              <w:t>void OS_Star</w:t>
             </w:r>
             <w:r>
               <w:t>t</w:t>
             </w:r>
-            <w:proofErr w:type="spellEnd"/>
             <w:r>
               <w:t xml:space="preserve"> </w:t>
             </w:r>
@@ -5462,18 +5377,10 @@
           </w:tcPr>
           <w:p>
             <w:r>
-              <w:t xml:space="preserve">No </w:t>
-            </w:r>
-            <w:proofErr w:type="spellStart"/>
-            <w:r>
-              <w:t>input/</w:t>
-            </w:r>
-            <w:r>
-              <w:t>Output</w:t>
-            </w:r>
-            <w:proofErr w:type="spellEnd"/>
-            <w:r>
-              <w:t xml:space="preserve"> parameters</w:t>
+              <w:t>No input/</w:t>
+            </w:r>
+            <w:r>
+              <w:t>Output parameters</w:t>
             </w:r>
           </w:p>
         </w:tc>
@@ -5491,7 +5398,7 @@
           <w:szCs w:val="44"/>
         </w:rPr>
       </w:pPr>
-      <w:bookmarkStart w:id="17" w:name="_Toc511569513"/>
+      <w:bookmarkStart w:id="16" w:name="_Toc511569513"/>
       <w:r>
         <w:rPr>
           <w:rFonts w:asciiTheme="majorBidi" w:hAnsiTheme="majorBidi" w:cstheme="majorBidi"/>
@@ -5502,14 +5409,14 @@
         </w:rPr>
         <w:t>Dynamic Design</w:t>
       </w:r>
-      <w:bookmarkEnd w:id="17"/>
+      <w:bookmarkEnd w:id="16"/>
     </w:p>
     <w:p/>
     <w:p>
       <w:pPr>
         <w:pStyle w:val="Heading2"/>
       </w:pPr>
-      <w:bookmarkStart w:id="18" w:name="_Toc511569514"/>
+      <w:bookmarkStart w:id="17" w:name="_Toc511569514"/>
       <w:r>
         <w:rPr>
           <w:noProof/>
@@ -5573,7 +5480,7 @@
       <w:r>
         <w:t>Mode Management</w:t>
       </w:r>
-      <w:bookmarkEnd w:id="18"/>
+      <w:bookmarkEnd w:id="17"/>
       <w:r>
         <w:t xml:space="preserve"> </w:t>
       </w:r>
@@ -5756,12 +5663,17 @@
       <w:pPr>
         <w:pStyle w:val="Heading2"/>
       </w:pPr>
-      <w:bookmarkStart w:id="19" w:name="_Toc511569515"/>
+      <w:bookmarkStart w:id="18" w:name="_Toc511569515"/>
       <w:r>
         <w:lastRenderedPageBreak/>
         <w:t>Sequence Diagram</w:t>
       </w:r>
-      <w:bookmarkEnd w:id="19"/>
+      <w:bookmarkEnd w:id="18"/>
+    </w:p>
+    <w:p>
+      <w:r>
+        <w:t xml:space="preserve">The OS module doesn’t use any other interfaces or communicate with other module it just mange the calling each task on time and also responsible of the management of the each task periodicity </w:t>
+      </w:r>
     </w:p>
     <w:p>
       <w:pPr>
@@ -5774,7 +5686,7 @@
           <w:szCs w:val="44"/>
         </w:rPr>
       </w:pPr>
-      <w:bookmarkStart w:id="20" w:name="_Toc511569516"/>
+      <w:bookmarkStart w:id="19" w:name="_Toc511569516"/>
       <w:r>
         <w:rPr>
           <w:rFonts w:asciiTheme="majorBidi" w:hAnsiTheme="majorBidi" w:cstheme="majorBidi"/>
@@ -5785,33 +5697,33 @@
         </w:rPr>
         <w:t>Shared Resources</w:t>
       </w:r>
+      <w:bookmarkEnd w:id="19"/>
+    </w:p>
+    <w:p>
+      <w:pPr>
+        <w:pStyle w:val="Heading2"/>
+      </w:pPr>
+      <w:bookmarkStart w:id="20" w:name="_Toc511569517"/>
+      <w:r>
+        <w:t>Analysis</w:t>
+      </w:r>
       <w:bookmarkEnd w:id="20"/>
     </w:p>
     <w:p>
       <w:pPr>
         <w:pStyle w:val="Heading2"/>
       </w:pPr>
-      <w:bookmarkStart w:id="21" w:name="_Toc511569517"/>
-      <w:r>
-        <w:t>Analysis</w:t>
+      <w:bookmarkStart w:id="21" w:name="_Toc511569518"/>
+      <w:r>
+        <w:t>Protection</w:t>
       </w:r>
       <w:bookmarkEnd w:id="21"/>
     </w:p>
     <w:p>
       <w:pPr>
-        <w:pStyle w:val="Heading2"/>
-      </w:pPr>
-      <w:bookmarkStart w:id="22" w:name="_Toc511569518"/>
-      <w:r>
-        <w:t>Protection</w:t>
-      </w:r>
-      <w:bookmarkEnd w:id="22"/>
-    </w:p>
-    <w:p>
-      <w:pPr>
         <w:pStyle w:val="Heading1"/>
       </w:pPr>
-      <w:bookmarkStart w:id="23" w:name="_Toc511569519"/>
+      <w:bookmarkStart w:id="22" w:name="_Toc511569519"/>
       <w:r>
         <w:rPr>
           <w:rFonts w:asciiTheme="majorBidi" w:hAnsiTheme="majorBidi" w:cstheme="majorBidi"/>
@@ -5822,15 +5734,25 @@
         </w:rPr>
         <w:t>Configuration Parameters</w:t>
       </w:r>
+      <w:bookmarkEnd w:id="22"/>
+    </w:p>
+    <w:p>
+      <w:pPr>
+        <w:pStyle w:val="Heading2"/>
+      </w:pPr>
+      <w:bookmarkStart w:id="23" w:name="_Toc511569520"/>
+      <w:r>
+        <w:t>Pre-compile time</w:t>
+      </w:r>
       <w:bookmarkEnd w:id="23"/>
     </w:p>
     <w:p>
       <w:pPr>
         <w:pStyle w:val="Heading2"/>
       </w:pPr>
-      <w:bookmarkStart w:id="24" w:name="_Toc511569520"/>
-      <w:r>
-        <w:t>Pre-compile time</w:t>
+      <w:bookmarkStart w:id="24" w:name="_Toc511569521"/>
+      <w:r>
+        <w:t>Link time</w:t>
       </w:r>
       <w:bookmarkEnd w:id="24"/>
     </w:p>
@@ -5838,21 +5760,11 @@
       <w:pPr>
         <w:pStyle w:val="Heading2"/>
       </w:pPr>
-      <w:bookmarkStart w:id="25" w:name="_Toc511569521"/>
-      <w:r>
-        <w:t>Link time</w:t>
+      <w:bookmarkStart w:id="25" w:name="_Toc511569522"/>
+      <w:r>
+        <w:t>Post-build</w:t>
       </w:r>
       <w:bookmarkEnd w:id="25"/>
-    </w:p>
-    <w:p>
-      <w:pPr>
-        <w:pStyle w:val="Heading2"/>
-      </w:pPr>
-      <w:bookmarkStart w:id="26" w:name="_Toc511569522"/>
-      <w:r>
-        <w:t>Post-build</w:t>
-      </w:r>
-      <w:bookmarkEnd w:id="26"/>
     </w:p>
     <w:p>
       <w:pPr>
@@ -5865,7 +5777,7 @@
           <w:szCs w:val="44"/>
         </w:rPr>
       </w:pPr>
-      <w:bookmarkStart w:id="27" w:name="_Toc511569523"/>
+      <w:bookmarkStart w:id="26" w:name="_Toc511569523"/>
       <w:r>
         <w:rPr>
           <w:rFonts w:asciiTheme="majorBidi" w:hAnsiTheme="majorBidi" w:cstheme="majorBidi"/>
@@ -5876,7 +5788,7 @@
         </w:rPr>
         <w:t>Configuration Constrains</w:t>
       </w:r>
-      <w:bookmarkEnd w:id="27"/>
+      <w:bookmarkEnd w:id="26"/>
     </w:p>
     <w:p>
       <w:pPr>
@@ -5889,7 +5801,7 @@
           <w:szCs w:val="44"/>
         </w:rPr>
       </w:pPr>
-      <w:bookmarkStart w:id="28" w:name="_Toc511569524"/>
+      <w:bookmarkStart w:id="27" w:name="_Toc511569524"/>
       <w:r>
         <w:rPr>
           <w:rFonts w:asciiTheme="majorBidi" w:hAnsiTheme="majorBidi" w:cstheme="majorBidi"/>
@@ -5900,7 +5812,7 @@
         </w:rPr>
         <w:t>Integration Constrains</w:t>
       </w:r>
-      <w:bookmarkEnd w:id="28"/>
+      <w:bookmarkEnd w:id="27"/>
     </w:p>
     <w:p>
       <w:pPr>
@@ -5909,21 +5821,13 @@
         </w:rPr>
       </w:pPr>
       <w:r>
-        <w:t xml:space="preserve">You have to call the </w:t>
-      </w:r>
-      <w:proofErr w:type="spellStart"/>
-      <w:r>
-        <w:t>OS</w:t>
+        <w:t>You have to call the OS</w:t>
       </w:r>
       <w:r>
         <w:t>_</w:t>
       </w:r>
       <w:r>
-        <w:t>init</w:t>
-      </w:r>
-      <w:proofErr w:type="spellEnd"/>
-      <w:r>
-        <w:t xml:space="preserve"> before</w:t>
+        <w:t>init before</w:t>
       </w:r>
       <w:r>
         <w:t xml:space="preserve"> start running the OS.</w:t>
@@ -5941,7 +5845,7 @@
           <w:szCs w:val="44"/>
         </w:rPr>
       </w:pPr>
-      <w:bookmarkStart w:id="29" w:name="_Toc511569525"/>
+      <w:bookmarkStart w:id="28" w:name="_Toc511569525"/>
       <w:r>
         <w:rPr>
           <w:rFonts w:asciiTheme="majorBidi" w:hAnsiTheme="majorBidi" w:cstheme="majorBidi"/>
@@ -5952,31 +5856,19 @@
         </w:rPr>
         <w:t>History</w:t>
       </w:r>
+      <w:bookmarkEnd w:id="28"/>
+    </w:p>
+    <w:p>
+      <w:r>
+        <w:t>18/4/2018: Document Created</w:t>
+      </w:r>
+    </w:p>
+    <w:p>
+      <w:r>
+        <w:t>20/4/2018: Fill the sequence mode section</w:t>
+      </w:r>
+      <w:bookmarkStart w:id="29" w:name="_GoBack"/>
       <w:bookmarkEnd w:id="29"/>
-    </w:p>
-    <w:p>
-      <w:pPr>
-        <w:rPr>
-          <w:rtl/>
-        </w:rPr>
-      </w:pPr>
-      <w:r>
-        <w:t>18/4/2018: Document Created</w:t>
-      </w:r>
-    </w:p>
-    <w:p>
-      <w:pPr>
-        <w:pStyle w:val="template"/>
-        <w:rPr>
-          <w:rFonts w:eastAsia="Arial" w:cs="Arial"/>
-          <w:b/>
-          <w:i w:val="0"/>
-          <w:color w:val="FF0000"/>
-          <w:sz w:val="28"/>
-          <w:szCs w:val="28"/>
-          <w:highlight w:val="white"/>
-        </w:rPr>
-      </w:pPr>
     </w:p>
     <w:sectPr>
       <w:headerReference w:type="default" r:id="rId18"/>
@@ -6130,7 +6022,7 @@
       <w:rPr>
         <w:noProof/>
       </w:rPr>
-      <w:t>2</w:t>
+      <w:t>7</w:t>
     </w:r>
     <w:r>
       <w:fldChar w:fldCharType="end"/>
@@ -10501,7 +10393,7 @@
 </file>
 
 <file path=customXml/itemProps1.xml><?xml version="1.0" encoding="utf-8"?>
-<ds:datastoreItem xmlns:ds="http://schemas.openxmlformats.org/officeDocument/2006/customXml" ds:itemID="{8F8CD1E3-D9E5-4D26-A697-0F47BA35852E}">
+<ds:datastoreItem xmlns:ds="http://schemas.openxmlformats.org/officeDocument/2006/customXml" ds:itemID="{E2B7F76D-4A2D-4B66-A59B-3AB8BD5115A5}">
   <ds:schemaRefs>
     <ds:schemaRef ds:uri="http://schemas.openxmlformats.org/officeDocument/2006/bibliography"/>
   </ds:schemaRefs>

</xml_diff>